<commit_message>
Add alert and sound;
</commit_message>
<xml_diff>
--- a/NT8/Doc/Quick parameters.docx
+++ b/NT8/Doc/Quick parameters.docx
@@ -1,6 +1,6 @@
 
 <file path=word/document.xml><?xml version="1.0" encoding="utf-8"?>
-<w:document xmlns:wpc="http://schemas.microsoft.com/office/word/2010/wordprocessingCanvas" xmlns:cx="http://schemas.microsoft.com/office/drawing/2014/chartex" xmlns:cx1="http://schemas.microsoft.com/office/drawing/2015/9/8/chartex" xmlns:cx2="http://schemas.microsoft.com/office/drawing/2015/10/21/chartex" xmlns:cx3="http://schemas.microsoft.com/office/drawing/2016/5/9/chartex" xmlns:cx4="http://schemas.microsoft.com/office/drawing/2016/5/10/chartex" xmlns:cx5="http://schemas.microsoft.com/office/drawing/2016/5/11/chartex" xmlns:cx6="http://schemas.microsoft.com/office/drawing/2016/5/12/chartex" xmlns:cx7="http://schemas.microsoft.com/office/drawing/2016/5/13/chartex" xmlns:cx8="http://schemas.microsoft.com/office/drawing/2016/5/14/chartex" xmlns:mc="http://schemas.openxmlformats.org/markup-compatibility/2006" xmlns:aink="http://schemas.microsoft.com/office/drawing/2016/ink" xmlns:am3d="http://schemas.microsoft.com/office/drawing/2017/model3d" xmlns:o="urn:schemas-microsoft-com:office:office" xmlns:r="http://schemas.openxmlformats.org/officeDocument/2006/relationships" xmlns:m="http://schemas.openxmlformats.org/officeDocument/2006/math" xmlns:v="urn:schemas-microsoft-com:vml" xmlns:wp14="http://schemas.microsoft.com/office/word/2010/wordprocessingDrawing" xmlns:wp="http://schemas.openxmlformats.org/drawingml/2006/wordprocessingDrawing" xmlns:w10="urn:schemas-microsoft-com:office:word" xmlns:w="http://schemas.openxmlformats.org/wordprocessingml/2006/main" xmlns:w14="http://schemas.microsoft.com/office/word/2010/wordml" xmlns:w15="http://schemas.microsoft.com/office/word/2012/wordml" xmlns:w16cid="http://schemas.microsoft.com/office/word/2016/wordml/cid" xmlns:w16se="http://schemas.microsoft.com/office/word/2015/wordml/symex" xmlns:wpg="http://schemas.microsoft.com/office/word/2010/wordprocessingGroup" xmlns:wpi="http://schemas.microsoft.com/office/word/2010/wordprocessingInk" xmlns:wne="http://schemas.microsoft.com/office/word/2006/wordml" xmlns:wps="http://schemas.microsoft.com/office/word/2010/wordprocessingShape" mc:Ignorable="w14 w15 w16se w16cid wp14">
+<w:document xmlns:wpc="http://schemas.microsoft.com/office/word/2010/wordprocessingCanvas" xmlns:cx="http://schemas.microsoft.com/office/drawing/2014/chartex" xmlns:cx1="http://schemas.microsoft.com/office/drawing/2015/9/8/chartex" xmlns:cx2="http://schemas.microsoft.com/office/drawing/2015/10/21/chartex" xmlns:cx3="http://schemas.microsoft.com/office/drawing/2016/5/9/chartex" xmlns:cx4="http://schemas.microsoft.com/office/drawing/2016/5/10/chartex" xmlns:cx5="http://schemas.microsoft.com/office/drawing/2016/5/11/chartex" xmlns:cx6="http://schemas.microsoft.com/office/drawing/2016/5/12/chartex" xmlns:cx7="http://schemas.microsoft.com/office/drawing/2016/5/13/chartex" xmlns:cx8="http://schemas.microsoft.com/office/drawing/2016/5/14/chartex" xmlns:mc="http://schemas.openxmlformats.org/markup-compatibility/2006" xmlns:aink="http://schemas.microsoft.com/office/drawing/2016/ink" xmlns:am3d="http://schemas.microsoft.com/office/drawing/2017/model3d" xmlns:o="urn:schemas-microsoft-com:office:office" xmlns:r="http://schemas.openxmlformats.org/officeDocument/2006/relationships" xmlns:m="http://schemas.openxmlformats.org/officeDocument/2006/math" xmlns:v="urn:schemas-microsoft-com:vml" xmlns:wp14="http://schemas.microsoft.com/office/word/2010/wordprocessingDrawing" xmlns:wp="http://schemas.openxmlformats.org/drawingml/2006/wordprocessingDrawing" xmlns:w10="urn:schemas-microsoft-com:office:word" xmlns:w="http://schemas.openxmlformats.org/wordprocessingml/2006/main" xmlns:w14="http://schemas.microsoft.com/office/word/2010/wordml" xmlns:w15="http://schemas.microsoft.com/office/word/2012/wordml" xmlns:w16cex="http://schemas.microsoft.com/office/word/2018/wordml/cex" xmlns:w16cid="http://schemas.microsoft.com/office/word/2016/wordml/cid" xmlns:w16="http://schemas.microsoft.com/office/word/2018/wordml" xmlns:w16se="http://schemas.microsoft.com/office/word/2015/wordml/symex" xmlns:wpg="http://schemas.microsoft.com/office/word/2010/wordprocessingGroup" xmlns:wpi="http://schemas.microsoft.com/office/word/2010/wordprocessingInk" xmlns:wne="http://schemas.microsoft.com/office/word/2006/wordml" xmlns:wps="http://schemas.microsoft.com/office/word/2010/wordprocessingShape" mc:Ignorable="w14 w15 w16se w16cid w16 w16cex wp14">
   <w:body>
     <w:p>
       <w:pPr>
@@ -1835,12 +1835,10 @@
       <w:tr>
         <w:tc>
           <w:tcPr>
+            <w:cnfStyle w:val="001000000000" w:firstRow="0" w:lastRow="0" w:firstColumn="1" w:lastColumn="0" w:oddVBand="0" w:evenVBand="0" w:oddHBand="0" w:evenHBand="0" w:firstRowFirstColumn="0" w:firstRowLastColumn="0" w:lastRowFirstColumn="0" w:lastRowLastColumn="0"/>
             <w:tcW w:w="308" w:type="pct"/>
           </w:tcPr>
           <w:p>
-            <w:pPr>
-              <w:cnfStyle w:val="001000000000" w:firstRow="0" w:lastRow="0" w:firstColumn="1" w:lastColumn="0" w:oddVBand="0" w:evenVBand="0" w:oddHBand="0" w:evenHBand="0" w:firstRowFirstColumn="0" w:firstRowLastColumn="0" w:lastRowFirstColumn="0" w:lastRowLastColumn="0"/>
-            </w:pPr>
             <w:r>
               <w:rPr>
                 <w:noProof/>
@@ -2365,6 +2363,7 @@
           <w:p>
             <w:pPr>
               <w:pStyle w:val="TipText"/>
+              <w:cnfStyle w:val="000000000000" w:firstRow="0" w:lastRow="0" w:firstColumn="0" w:lastColumn="0" w:oddVBand="0" w:evenVBand="0" w:oddHBand="0" w:evenHBand="0" w:firstRowFirstColumn="0" w:firstRowLastColumn="0" w:lastRowFirstColumn="0" w:lastRowLastColumn="0"/>
             </w:pPr>
             <w:r>
               <w:t>For each day, present the protocol that will define daily direction</w:t>
@@ -2377,6 +2376,7 @@
                 <w:ilvl w:val="0"/>
                 <w:numId w:val="16"/>
               </w:numPr>
+              <w:cnfStyle w:val="000000000000" w:firstRow="0" w:lastRow="0" w:firstColumn="0" w:lastColumn="0" w:oddVBand="0" w:evenVBand="0" w:oddHBand="0" w:evenHBand="0" w:firstRowFirstColumn="0" w:firstRowLastColumn="0" w:lastRowFirstColumn="0" w:lastRowLastColumn="0"/>
             </w:pPr>
             <w:r>
               <w:t xml:space="preserve">Define overall market motion for the recent past – </w:t>
@@ -2392,15 +2392,10 @@
             <w:pPr>
               <w:pStyle w:val="TipText"/>
               <w:ind w:left="720"/>
+              <w:cnfStyle w:val="000000000000" w:firstRow="0" w:lastRow="0" w:firstColumn="0" w:lastColumn="0" w:oddVBand="0" w:evenVBand="0" w:oddHBand="0" w:evenHBand="0" w:firstRowFirstColumn="0" w:firstRowLastColumn="0" w:lastRowFirstColumn="0" w:lastRowLastColumn="0"/>
             </w:pPr>
             <w:r>
-              <w:t xml:space="preserve">Note the current </w:t>
-            </w:r>
-            <w:r>
-              <w:t>5EMA</w:t>
-            </w:r>
-            <w:r>
-              <w:t xml:space="preserve"> of candle ‘n’</w:t>
+              <w:t>Note the current 5EMA of candle ‘n’</w:t>
             </w:r>
             <w:r>
               <w:t xml:space="preserve"> –</w:t>
@@ -2413,9 +2408,42 @@
                 <w:ilvl w:val="0"/>
                 <w:numId w:val="17"/>
               </w:numPr>
+              <w:cnfStyle w:val="000000000000" w:firstRow="0" w:lastRow="0" w:firstColumn="0" w:lastColumn="0" w:oddVBand="0" w:evenVBand="0" w:oddHBand="0" w:evenHBand="0" w:firstRowFirstColumn="0" w:firstRowLastColumn="0" w:lastRowFirstColumn="0" w:lastRowLastColumn="0"/>
             </w:pPr>
             <w:r>
-              <w:t>If the close of candle ‘n-5’ is less that the current 5EMA, the trend is positive with the support edge at the lowest low of (n-5, n-4, n-3, n-2, n-1).  A break of this low sends us to a YELLOW or WAIT state for a positive trend</w:t>
+              <w:t xml:space="preserve">If the </w:t>
+            </w:r>
+            <w:r>
+              <w:rPr>
+                <w:color w:val="FF0000"/>
+              </w:rPr>
+              <w:t>close of candle ‘n-5’ is less that the current 5EMA</w:t>
+            </w:r>
+            <w:r>
+              <w:t xml:space="preserve">, the trend is positive with the support edge at the lowest low of (n-5, n-4, n-3, n-2, n-1).  A break of this low sends us to a YELLOW or WAIT state for a positive </w:t>
+            </w:r>
+            <w:proofErr w:type="gramStart"/>
+            <w:r>
+              <w:t>trend</w:t>
+            </w:r>
+            <w:r>
+              <w:t xml:space="preserve">  [</w:t>
+            </w:r>
+            <w:proofErr w:type="gramEnd"/>
+            <w:r>
+              <w:rPr>
+                <w:color w:val="FF0000"/>
+              </w:rPr>
+              <w:t>trend</w:t>
+            </w:r>
+            <w:r>
+              <w:rPr>
+                <w:color w:val="FF0000"/>
+              </w:rPr>
+              <w:t xml:space="preserve"> detection</w:t>
+            </w:r>
+            <w:r>
+              <w:t>]</w:t>
             </w:r>
           </w:p>
           <w:p>
@@ -2425,6 +2453,7 @@
                 <w:ilvl w:val="0"/>
                 <w:numId w:val="17"/>
               </w:numPr>
+              <w:cnfStyle w:val="000000000000" w:firstRow="0" w:lastRow="0" w:firstColumn="0" w:lastColumn="0" w:oddVBand="0" w:evenVBand="0" w:oddHBand="0" w:evenHBand="0" w:firstRowFirstColumn="0" w:firstRowLastColumn="0" w:lastRowFirstColumn="0" w:lastRowLastColumn="0"/>
             </w:pPr>
             <w:r>
               <w:t>IF the trend is defined as positive, entries will be defined as follows-</w:t>
@@ -2437,6 +2466,7 @@
                 <w:ilvl w:val="4"/>
                 <w:numId w:val="18"/>
               </w:numPr>
+              <w:cnfStyle w:val="000000000000" w:firstRow="0" w:lastRow="0" w:firstColumn="0" w:lastColumn="0" w:oddVBand="0" w:evenVBand="0" w:oddHBand="0" w:evenHBand="0" w:firstRowFirstColumn="0" w:firstRowLastColumn="0" w:lastRowFirstColumn="0" w:lastRowLastColumn="0"/>
             </w:pPr>
             <w:r>
               <w:t>If VWAP is above the daily open, engage at the test of the VWAP long, and add to the position any test of the VWAP to max size with 1</w:t>
@@ -2456,6 +2486,18 @@
             <w:r>
               <w:t xml:space="preserve">.  </w:t>
             </w:r>
+            <w:r>
+              <w:t>[</w:t>
+            </w:r>
+            <w:r>
+              <w:rPr>
+                <w:color w:val="FF0000"/>
+              </w:rPr>
+              <w:t>entry signal</w:t>
+            </w:r>
+            <w:r>
+              <w:t>]</w:t>
+            </w:r>
           </w:p>
           <w:p>
             <w:pPr>
@@ -2464,6 +2506,7 @@
                 <w:ilvl w:val="4"/>
                 <w:numId w:val="18"/>
               </w:numPr>
+              <w:cnfStyle w:val="000000000000" w:firstRow="0" w:lastRow="0" w:firstColumn="0" w:lastColumn="0" w:oddVBand="0" w:evenVBand="0" w:oddHBand="0" w:evenHBand="0" w:firstRowFirstColumn="0" w:firstRowLastColumn="0" w:lastRowFirstColumn="0" w:lastRowLastColumn="0"/>
             </w:pPr>
             <w:r>
               <w:lastRenderedPageBreak/>
@@ -2484,6 +2527,18 @@
             <w:r>
               <w:t xml:space="preserve">  </w:t>
             </w:r>
+            <w:r>
+              <w:t>[</w:t>
+            </w:r>
+            <w:r>
+              <w:rPr>
+                <w:color w:val="FF0000"/>
+              </w:rPr>
+              <w:t>exit signal</w:t>
+            </w:r>
+            <w:r>
+              <w:t>]</w:t>
+            </w:r>
           </w:p>
           <w:p>
             <w:pPr>
@@ -2492,6 +2547,7 @@
                 <w:ilvl w:val="3"/>
                 <w:numId w:val="18"/>
               </w:numPr>
+              <w:cnfStyle w:val="000000000000" w:firstRow="0" w:lastRow="0" w:firstColumn="0" w:lastColumn="0" w:oddVBand="0" w:evenVBand="0" w:oddHBand="0" w:evenHBand="0" w:firstRowFirstColumn="0" w:firstRowLastColumn="0" w:lastRowFirstColumn="0" w:lastRowLastColumn="0"/>
             </w:pPr>
             <w:r>
               <w:t>The reversal of this would be the short environment.</w:t>
@@ -2500,6 +2556,7 @@
           <w:p>
             <w:pPr>
               <w:pStyle w:val="TipText"/>
+              <w:cnfStyle w:val="000000000000" w:firstRow="0" w:lastRow="0" w:firstColumn="0" w:lastColumn="0" w:oddVBand="0" w:evenVBand="0" w:oddHBand="0" w:evenHBand="0" w:firstRowFirstColumn="0" w:firstRowLastColumn="0" w:lastRowFirstColumn="0" w:lastRowLastColumn="0"/>
             </w:pPr>
             <w:r>
               <w:t>SPECIAL EVENTS-</w:t>
@@ -2515,9 +2572,19 @@
                 <w:ilvl w:val="3"/>
                 <w:numId w:val="18"/>
               </w:numPr>
+              <w:cnfStyle w:val="000000000000" w:firstRow="0" w:lastRow="0" w:firstColumn="0" w:lastColumn="0" w:oddVBand="0" w:evenVBand="0" w:oddHBand="0" w:evenHBand="0" w:firstRowFirstColumn="0" w:firstRowLastColumn="0" w:lastRowFirstColumn="0" w:lastRowLastColumn="0"/>
             </w:pPr>
             <w:r>
-              <w:t xml:space="preserve">If the chart gaps down at the opening tick </w:t>
+              <w:t xml:space="preserve">If the chart </w:t>
+            </w:r>
+            <w:r>
+              <w:rPr>
+                <w:color w:val="FF0000"/>
+              </w:rPr>
+              <w:t xml:space="preserve">gaps down </w:t>
+            </w:r>
+            <w:r>
+              <w:t xml:space="preserve">at the opening tick </w:t>
             </w:r>
             <w:r>
               <w:t xml:space="preserve">but </w:t>
@@ -2580,6 +2647,7 @@
                 <w:ilvl w:val="3"/>
                 <w:numId w:val="18"/>
               </w:numPr>
+              <w:cnfStyle w:val="000000000000" w:firstRow="0" w:lastRow="0" w:firstColumn="0" w:lastColumn="0" w:oddVBand="0" w:evenVBand="0" w:oddHBand="0" w:evenHBand="0" w:firstRowFirstColumn="0" w:firstRowLastColumn="0" w:lastRowFirstColumn="0" w:lastRowLastColumn="0"/>
             </w:pPr>
             <w:r>
               <w:t>The reverse will hold true on a gap up that is below the high of the prior 5 days, there will be a countertrend fade into the moving averages.</w:t>
@@ -2588,15 +2656,70 @@
           <w:p>
             <w:pPr>
               <w:pStyle w:val="TipText"/>
+              <w:cnfStyle w:val="000000000000" w:firstRow="0" w:lastRow="0" w:firstColumn="0" w:lastColumn="0" w:oddVBand="0" w:evenVBand="0" w:oddHBand="0" w:evenHBand="0" w:firstRowFirstColumn="0" w:firstRowLastColumn="0" w:lastRowFirstColumn="0" w:lastRowLastColumn="0"/>
             </w:pPr>
-            <w:bookmarkStart w:id="0" w:name="_GoBack"/>
-            <w:bookmarkEnd w:id="0"/>
           </w:p>
           <w:p>
             <w:pPr>
               <w:pStyle w:val="TipText"/>
               <w:ind w:left="720"/>
+              <w:cnfStyle w:val="000000000000" w:firstRow="0" w:lastRow="0" w:firstColumn="0" w:lastColumn="0" w:oddVBand="0" w:evenVBand="0" w:oddHBand="0" w:evenHBand="0" w:firstRowFirstColumn="0" w:firstRowLastColumn="0" w:lastRowFirstColumn="0" w:lastRowLastColumn="0"/>
             </w:pPr>
+            <w:r>
+              <w:t xml:space="preserve">Q&amp;A: </w:t>
+            </w:r>
+          </w:p>
+          <w:p>
+            <w:pPr>
+              <w:pStyle w:val="TipText"/>
+              <w:numPr>
+                <w:ilvl w:val="0"/>
+                <w:numId w:val="19"/>
+              </w:numPr>
+              <w:cnfStyle w:val="000000000000" w:firstRow="0" w:lastRow="0" w:firstColumn="0" w:lastColumn="0" w:oddVBand="0" w:evenVBand="0" w:oddHBand="0" w:evenHBand="0" w:firstRowFirstColumn="0" w:firstRowLastColumn="0" w:lastRowFirstColumn="0" w:lastRowLastColumn="0"/>
+            </w:pPr>
+            <w:r>
+              <w:t>Name of the product?</w:t>
+            </w:r>
+          </w:p>
+          <w:p>
+            <w:pPr>
+              <w:pStyle w:val="TipText"/>
+              <w:numPr>
+                <w:ilvl w:val="0"/>
+                <w:numId w:val="19"/>
+              </w:numPr>
+              <w:cnfStyle w:val="000000000000" w:firstRow="0" w:lastRow="0" w:firstColumn="0" w:lastColumn="0" w:oddVBand="0" w:evenVBand="0" w:oddHBand="0" w:evenHBand="0" w:firstRowFirstColumn="0" w:firstRowLastColumn="0" w:lastRowFirstColumn="0" w:lastRowLastColumn="0"/>
+            </w:pPr>
+            <w:r>
+              <w:t>Open and close time: 8:30 am CT, 15:00 pm CT?</w:t>
+            </w:r>
+          </w:p>
+          <w:p>
+            <w:pPr>
+              <w:pStyle w:val="TipText"/>
+              <w:numPr>
+                <w:ilvl w:val="0"/>
+                <w:numId w:val="19"/>
+              </w:numPr>
+              <w:cnfStyle w:val="000000000000" w:firstRow="0" w:lastRow="0" w:firstColumn="0" w:lastColumn="0" w:oddVBand="0" w:evenVBand="0" w:oddHBand="0" w:evenHBand="0" w:firstRowFirstColumn="0" w:firstRowLastColumn="0" w:lastRowFirstColumn="0" w:lastRowLastColumn="0"/>
+            </w:pPr>
+            <w:r>
+              <w:t>Entry with market order or limit order?</w:t>
+            </w:r>
+          </w:p>
+          <w:p>
+            <w:pPr>
+              <w:pStyle w:val="TipText"/>
+              <w:numPr>
+                <w:ilvl w:val="0"/>
+                <w:numId w:val="19"/>
+              </w:numPr>
+              <w:cnfStyle w:val="000000000000" w:firstRow="0" w:lastRow="0" w:firstColumn="0" w:lastColumn="0" w:oddVBand="0" w:evenVBand="0" w:oddHBand="0" w:evenHBand="0" w:firstRowFirstColumn="0" w:firstRowLastColumn="0" w:lastRowFirstColumn="0" w:lastRowLastColumn="0"/>
+            </w:pPr>
+            <w:r>
+              <w:t>Gaps up/down definition?</w:t>
+            </w:r>
           </w:p>
         </w:tc>
       </w:tr>
@@ -4931,11 +5054,140 @@
           <w:p>
             <w:pPr>
               <w:pStyle w:val="TipText"/>
+              <w:numPr>
+                <w:ilvl w:val="0"/>
+                <w:numId w:val="20"/>
+              </w:numPr>
               <w:cnfStyle w:val="000000000000" w:firstRow="0" w:lastRow="0" w:firstColumn="0" w:lastColumn="0" w:oddVBand="0" w:evenVBand="0" w:oddHBand="0" w:evenHBand="0" w:firstRowFirstColumn="0" w:firstRowLastColumn="0" w:lastRowFirstColumn="0" w:lastRowLastColumn="0"/>
             </w:pPr>
             <w:r>
-              <w:t>TBD</w:t>
+              <w:t>Market context specification definition: JSON</w:t>
             </w:r>
+          </w:p>
+          <w:p>
+            <w:pPr>
+              <w:pStyle w:val="TipText"/>
+              <w:numPr>
+                <w:ilvl w:val="0"/>
+                <w:numId w:val="20"/>
+              </w:numPr>
+              <w:cnfStyle w:val="000000000000" w:firstRow="0" w:lastRow="0" w:firstColumn="0" w:lastColumn="0" w:oddVBand="0" w:evenVBand="0" w:oddHBand="0" w:evenHBand="0" w:firstRowFirstColumn="0" w:firstRowLastColumn="0" w:lastRowFirstColumn="0" w:lastRowLastColumn="0"/>
+            </w:pPr>
+            <w:r>
+              <w:t>Ninjatrader 8 strategy development</w:t>
+            </w:r>
+          </w:p>
+          <w:p>
+            <w:pPr>
+              <w:pStyle w:val="TipText"/>
+              <w:numPr>
+                <w:ilvl w:val="0"/>
+                <w:numId w:val="20"/>
+              </w:numPr>
+              <w:cnfStyle w:val="000000000000" w:firstRow="0" w:lastRow="0" w:firstColumn="0" w:lastColumn="0" w:oddVBand="0" w:evenVBand="0" w:oddHBand="0" w:evenHBand="0" w:firstRowFirstColumn="0" w:firstRowLastColumn="0" w:lastRowFirstColumn="0" w:lastRowLastColumn="0"/>
+            </w:pPr>
+            <w:r>
+              <w:lastRenderedPageBreak/>
+              <w:t xml:space="preserve">Web API &amp; Website design and development: Web API, Data Input, Report, </w:t>
+            </w:r>
+            <w:proofErr w:type="spellStart"/>
+            <w:r>
+              <w:t>Admin&amp;User</w:t>
+            </w:r>
+            <w:proofErr w:type="spellEnd"/>
+            <w:r>
+              <w:t xml:space="preserve"> </w:t>
+            </w:r>
+            <w:proofErr w:type="spellStart"/>
+            <w:r>
+              <w:t>Mgmt</w:t>
+            </w:r>
+            <w:proofErr w:type="spellEnd"/>
+            <w:r>
+              <w:t>, Website host</w:t>
+            </w:r>
+            <w:r>
+              <w:t xml:space="preserve"> </w:t>
+            </w:r>
+            <w:r>
+              <w:t xml:space="preserve">(the tradingbook </w:t>
+            </w:r>
+            <w:r>
+              <w:t>server</w:t>
+            </w:r>
+            <w:r>
+              <w:t xml:space="preserve"> or separate server</w:t>
+            </w:r>
+            <w:r>
+              <w:t xml:space="preserve">?) </w:t>
+            </w:r>
+          </w:p>
+          <w:p>
+            <w:pPr>
+              <w:pStyle w:val="TipText"/>
+              <w:numPr>
+                <w:ilvl w:val="0"/>
+                <w:numId w:val="20"/>
+              </w:numPr>
+              <w:cnfStyle w:val="000000000000" w:firstRow="0" w:lastRow="0" w:firstColumn="0" w:lastColumn="0" w:oddVBand="0" w:evenVBand="0" w:oddHBand="0" w:evenHBand="0" w:firstRowFirstColumn="0" w:firstRowLastColumn="0" w:lastRowFirstColumn="0" w:lastRowLastColumn="0"/>
+            </w:pPr>
+            <w:r>
+              <w:t>Deployment to Ninjatrader, testing, sim trading and bug fixing</w:t>
+            </w:r>
+          </w:p>
+          <w:p>
+            <w:pPr>
+              <w:pStyle w:val="TipText"/>
+              <w:numPr>
+                <w:ilvl w:val="0"/>
+                <w:numId w:val="20"/>
+              </w:numPr>
+              <w:cnfStyle w:val="000000000000" w:firstRow="0" w:lastRow="0" w:firstColumn="0" w:lastColumn="0" w:oddVBand="0" w:evenVBand="0" w:oddHBand="0" w:evenHBand="0" w:firstRowFirstColumn="0" w:firstRowLastColumn="0" w:lastRowFirstColumn="0" w:lastRowLastColumn="0"/>
+            </w:pPr>
+            <w:r>
+              <w:t xml:space="preserve">User </w:t>
+            </w:r>
+            <w:r>
+              <w:t>subscription (</w:t>
+            </w:r>
+            <w:r>
+              <w:t>live subscription or daily subscription?)</w:t>
+            </w:r>
+            <w:r>
+              <w:t xml:space="preserve">, less plot for algo, the simpler the better for </w:t>
+            </w:r>
+            <w:proofErr w:type="gramStart"/>
+            <w:r>
+              <w:t>algo;  separate</w:t>
+            </w:r>
+            <w:proofErr w:type="gramEnd"/>
+            <w:r>
+              <w:t xml:space="preserve"> research with automation, hosts run the research and users get </w:t>
+            </w:r>
+            <w:proofErr w:type="spellStart"/>
+            <w:r>
+              <w:t>subscription+algo</w:t>
+            </w:r>
+            <w:proofErr w:type="spellEnd"/>
+          </w:p>
+          <w:p>
+            <w:pPr>
+              <w:pStyle w:val="TipText"/>
+              <w:numPr>
+                <w:ilvl w:val="0"/>
+                <w:numId w:val="20"/>
+              </w:numPr>
+              <w:cnfStyle w:val="000000000000" w:firstRow="0" w:lastRow="0" w:firstColumn="0" w:lastColumn="0" w:oddVBand="0" w:evenVBand="0" w:oddHBand="0" w:evenHBand="0" w:firstRowFirstColumn="0" w:firstRowLastColumn="0" w:lastRowFirstColumn="0" w:lastRowLastColumn="0"/>
+            </w:pPr>
+            <w:r>
+              <w:t>Time allocation</w:t>
+            </w:r>
+          </w:p>
+          <w:p>
+            <w:pPr>
+              <w:pStyle w:val="TipText"/>
+              <w:cnfStyle w:val="000000000000" w:firstRow="0" w:lastRow="0" w:firstColumn="0" w:lastColumn="0" w:oddVBand="0" w:evenVBand="0" w:oddHBand="0" w:evenHBand="0" w:firstRowFirstColumn="0" w:firstRowLastColumn="0" w:lastRowFirstColumn="0" w:lastRowLastColumn="0"/>
+            </w:pPr>
           </w:p>
         </w:tc>
       </w:tr>
@@ -6013,7 +6265,7 @@
 </file>
 
 <file path=word/endnotes.xml><?xml version="1.0" encoding="utf-8"?>
-<w:endnotes xmlns:wpc="http://schemas.microsoft.com/office/word/2010/wordprocessingCanvas" xmlns:cx="http://schemas.microsoft.com/office/drawing/2014/chartex" xmlns:cx1="http://schemas.microsoft.com/office/drawing/2015/9/8/chartex" xmlns:cx2="http://schemas.microsoft.com/office/drawing/2015/10/21/chartex" xmlns:cx3="http://schemas.microsoft.com/office/drawing/2016/5/9/chartex" xmlns:cx4="http://schemas.microsoft.com/office/drawing/2016/5/10/chartex" xmlns:cx5="http://schemas.microsoft.com/office/drawing/2016/5/11/chartex" xmlns:cx6="http://schemas.microsoft.com/office/drawing/2016/5/12/chartex" xmlns:cx7="http://schemas.microsoft.com/office/drawing/2016/5/13/chartex" xmlns:cx8="http://schemas.microsoft.com/office/drawing/2016/5/14/chartex" xmlns:mc="http://schemas.openxmlformats.org/markup-compatibility/2006" xmlns:aink="http://schemas.microsoft.com/office/drawing/2016/ink" xmlns:am3d="http://schemas.microsoft.com/office/drawing/2017/model3d" xmlns:o="urn:schemas-microsoft-com:office:office" xmlns:r="http://schemas.openxmlformats.org/officeDocument/2006/relationships" xmlns:m="http://schemas.openxmlformats.org/officeDocument/2006/math" xmlns:v="urn:schemas-microsoft-com:vml" xmlns:wp14="http://schemas.microsoft.com/office/word/2010/wordprocessingDrawing" xmlns:wp="http://schemas.openxmlformats.org/drawingml/2006/wordprocessingDrawing" xmlns:w10="urn:schemas-microsoft-com:office:word" xmlns:w="http://schemas.openxmlformats.org/wordprocessingml/2006/main" xmlns:w14="http://schemas.microsoft.com/office/word/2010/wordml" xmlns:w15="http://schemas.microsoft.com/office/word/2012/wordml" xmlns:w16cid="http://schemas.microsoft.com/office/word/2016/wordml/cid" xmlns:w16se="http://schemas.microsoft.com/office/word/2015/wordml/symex" xmlns:wpg="http://schemas.microsoft.com/office/word/2010/wordprocessingGroup" xmlns:wpi="http://schemas.microsoft.com/office/word/2010/wordprocessingInk" xmlns:wne="http://schemas.microsoft.com/office/word/2006/wordml" xmlns:wps="http://schemas.microsoft.com/office/word/2010/wordprocessingShape" mc:Ignorable="w14 w15 w16se w16cid wp14">
+<w:endnotes xmlns:wpc="http://schemas.microsoft.com/office/word/2010/wordprocessingCanvas" xmlns:cx="http://schemas.microsoft.com/office/drawing/2014/chartex" xmlns:cx1="http://schemas.microsoft.com/office/drawing/2015/9/8/chartex" xmlns:cx2="http://schemas.microsoft.com/office/drawing/2015/10/21/chartex" xmlns:cx3="http://schemas.microsoft.com/office/drawing/2016/5/9/chartex" xmlns:cx4="http://schemas.microsoft.com/office/drawing/2016/5/10/chartex" xmlns:cx5="http://schemas.microsoft.com/office/drawing/2016/5/11/chartex" xmlns:cx6="http://schemas.microsoft.com/office/drawing/2016/5/12/chartex" xmlns:cx7="http://schemas.microsoft.com/office/drawing/2016/5/13/chartex" xmlns:cx8="http://schemas.microsoft.com/office/drawing/2016/5/14/chartex" xmlns:mc="http://schemas.openxmlformats.org/markup-compatibility/2006" xmlns:aink="http://schemas.microsoft.com/office/drawing/2016/ink" xmlns:am3d="http://schemas.microsoft.com/office/drawing/2017/model3d" xmlns:o="urn:schemas-microsoft-com:office:office" xmlns:r="http://schemas.openxmlformats.org/officeDocument/2006/relationships" xmlns:m="http://schemas.openxmlformats.org/officeDocument/2006/math" xmlns:v="urn:schemas-microsoft-com:vml" xmlns:wp14="http://schemas.microsoft.com/office/word/2010/wordprocessingDrawing" xmlns:wp="http://schemas.openxmlformats.org/drawingml/2006/wordprocessingDrawing" xmlns:w10="urn:schemas-microsoft-com:office:word" xmlns:w="http://schemas.openxmlformats.org/wordprocessingml/2006/main" xmlns:w14="http://schemas.microsoft.com/office/word/2010/wordml" xmlns:w15="http://schemas.microsoft.com/office/word/2012/wordml" xmlns:w16cex="http://schemas.microsoft.com/office/word/2018/wordml/cex" xmlns:w16cid="http://schemas.microsoft.com/office/word/2016/wordml/cid" xmlns:w16="http://schemas.microsoft.com/office/word/2018/wordml" xmlns:w16se="http://schemas.microsoft.com/office/word/2015/wordml/symex" xmlns:wpg="http://schemas.microsoft.com/office/word/2010/wordprocessingGroup" xmlns:wpi="http://schemas.microsoft.com/office/word/2010/wordprocessingInk" xmlns:wne="http://schemas.microsoft.com/office/word/2006/wordml" xmlns:wps="http://schemas.microsoft.com/office/word/2010/wordprocessingShape" mc:Ignorable="w14 w15 w16se w16cid w16 w16cex wp14">
   <w:endnote w:type="separator" w:id="-1">
     <w:p>
       <w:pPr>
@@ -6038,7 +6290,7 @@
 </file>
 
 <file path=word/footer1.xml><?xml version="1.0" encoding="utf-8"?>
-<w:ftr xmlns:wpc="http://schemas.microsoft.com/office/word/2010/wordprocessingCanvas" xmlns:cx="http://schemas.microsoft.com/office/drawing/2014/chartex" xmlns:cx1="http://schemas.microsoft.com/office/drawing/2015/9/8/chartex" xmlns:cx2="http://schemas.microsoft.com/office/drawing/2015/10/21/chartex" xmlns:cx3="http://schemas.microsoft.com/office/drawing/2016/5/9/chartex" xmlns:cx4="http://schemas.microsoft.com/office/drawing/2016/5/10/chartex" xmlns:cx5="http://schemas.microsoft.com/office/drawing/2016/5/11/chartex" xmlns:cx6="http://schemas.microsoft.com/office/drawing/2016/5/12/chartex" xmlns:cx7="http://schemas.microsoft.com/office/drawing/2016/5/13/chartex" xmlns:cx8="http://schemas.microsoft.com/office/drawing/2016/5/14/chartex" xmlns:mc="http://schemas.openxmlformats.org/markup-compatibility/2006" xmlns:aink="http://schemas.microsoft.com/office/drawing/2016/ink" xmlns:am3d="http://schemas.microsoft.com/office/drawing/2017/model3d" xmlns:o="urn:schemas-microsoft-com:office:office" xmlns:r="http://schemas.openxmlformats.org/officeDocument/2006/relationships" xmlns:m="http://schemas.openxmlformats.org/officeDocument/2006/math" xmlns:v="urn:schemas-microsoft-com:vml" xmlns:wp14="http://schemas.microsoft.com/office/word/2010/wordprocessingDrawing" xmlns:wp="http://schemas.openxmlformats.org/drawingml/2006/wordprocessingDrawing" xmlns:w10="urn:schemas-microsoft-com:office:word" xmlns:w="http://schemas.openxmlformats.org/wordprocessingml/2006/main" xmlns:w14="http://schemas.microsoft.com/office/word/2010/wordml" xmlns:w15="http://schemas.microsoft.com/office/word/2012/wordml" xmlns:w16cid="http://schemas.microsoft.com/office/word/2016/wordml/cid" xmlns:w16se="http://schemas.microsoft.com/office/word/2015/wordml/symex" xmlns:wpg="http://schemas.microsoft.com/office/word/2010/wordprocessingGroup" xmlns:wpi="http://schemas.microsoft.com/office/word/2010/wordprocessingInk" xmlns:wne="http://schemas.microsoft.com/office/word/2006/wordml" xmlns:wps="http://schemas.microsoft.com/office/word/2010/wordprocessingShape" mc:Ignorable="w14 w15 w16se w16cid wp14">
+<w:ftr xmlns:wpc="http://schemas.microsoft.com/office/word/2010/wordprocessingCanvas" xmlns:cx="http://schemas.microsoft.com/office/drawing/2014/chartex" xmlns:cx1="http://schemas.microsoft.com/office/drawing/2015/9/8/chartex" xmlns:cx2="http://schemas.microsoft.com/office/drawing/2015/10/21/chartex" xmlns:cx3="http://schemas.microsoft.com/office/drawing/2016/5/9/chartex" xmlns:cx4="http://schemas.microsoft.com/office/drawing/2016/5/10/chartex" xmlns:cx5="http://schemas.microsoft.com/office/drawing/2016/5/11/chartex" xmlns:cx6="http://schemas.microsoft.com/office/drawing/2016/5/12/chartex" xmlns:cx7="http://schemas.microsoft.com/office/drawing/2016/5/13/chartex" xmlns:cx8="http://schemas.microsoft.com/office/drawing/2016/5/14/chartex" xmlns:mc="http://schemas.openxmlformats.org/markup-compatibility/2006" xmlns:aink="http://schemas.microsoft.com/office/drawing/2016/ink" xmlns:am3d="http://schemas.microsoft.com/office/drawing/2017/model3d" xmlns:o="urn:schemas-microsoft-com:office:office" xmlns:r="http://schemas.openxmlformats.org/officeDocument/2006/relationships" xmlns:m="http://schemas.openxmlformats.org/officeDocument/2006/math" xmlns:v="urn:schemas-microsoft-com:vml" xmlns:wp14="http://schemas.microsoft.com/office/word/2010/wordprocessingDrawing" xmlns:wp="http://schemas.openxmlformats.org/drawingml/2006/wordprocessingDrawing" xmlns:w10="urn:schemas-microsoft-com:office:word" xmlns:w="http://schemas.openxmlformats.org/wordprocessingml/2006/main" xmlns:w14="http://schemas.microsoft.com/office/word/2010/wordml" xmlns:w15="http://schemas.microsoft.com/office/word/2012/wordml" xmlns:w16cex="http://schemas.microsoft.com/office/word/2018/wordml/cex" xmlns:w16cid="http://schemas.microsoft.com/office/word/2016/wordml/cid" xmlns:w16="http://schemas.microsoft.com/office/word/2018/wordml" xmlns:w16se="http://schemas.microsoft.com/office/word/2015/wordml/symex" xmlns:wpg="http://schemas.microsoft.com/office/word/2010/wordprocessingGroup" xmlns:wpi="http://schemas.microsoft.com/office/word/2010/wordprocessingInk" xmlns:wne="http://schemas.microsoft.com/office/word/2006/wordml" xmlns:wps="http://schemas.microsoft.com/office/word/2010/wordprocessingShape" mc:Ignorable="w14 w15 w16se w16cid w16 w16cex wp14">
   <w:p>
     <w:pPr>
       <w:pStyle w:val="Footer"/>
@@ -6063,7 +6315,7 @@
 </file>
 
 <file path=word/footnotes.xml><?xml version="1.0" encoding="utf-8"?>
-<w:footnotes xmlns:wpc="http://schemas.microsoft.com/office/word/2010/wordprocessingCanvas" xmlns:cx="http://schemas.microsoft.com/office/drawing/2014/chartex" xmlns:cx1="http://schemas.microsoft.com/office/drawing/2015/9/8/chartex" xmlns:cx2="http://schemas.microsoft.com/office/drawing/2015/10/21/chartex" xmlns:cx3="http://schemas.microsoft.com/office/drawing/2016/5/9/chartex" xmlns:cx4="http://schemas.microsoft.com/office/drawing/2016/5/10/chartex" xmlns:cx5="http://schemas.microsoft.com/office/drawing/2016/5/11/chartex" xmlns:cx6="http://schemas.microsoft.com/office/drawing/2016/5/12/chartex" xmlns:cx7="http://schemas.microsoft.com/office/drawing/2016/5/13/chartex" xmlns:cx8="http://schemas.microsoft.com/office/drawing/2016/5/14/chartex" xmlns:mc="http://schemas.openxmlformats.org/markup-compatibility/2006" xmlns:aink="http://schemas.microsoft.com/office/drawing/2016/ink" xmlns:am3d="http://schemas.microsoft.com/office/drawing/2017/model3d" xmlns:o="urn:schemas-microsoft-com:office:office" xmlns:r="http://schemas.openxmlformats.org/officeDocument/2006/relationships" xmlns:m="http://schemas.openxmlformats.org/officeDocument/2006/math" xmlns:v="urn:schemas-microsoft-com:vml" xmlns:wp14="http://schemas.microsoft.com/office/word/2010/wordprocessingDrawing" xmlns:wp="http://schemas.openxmlformats.org/drawingml/2006/wordprocessingDrawing" xmlns:w10="urn:schemas-microsoft-com:office:word" xmlns:w="http://schemas.openxmlformats.org/wordprocessingml/2006/main" xmlns:w14="http://schemas.microsoft.com/office/word/2010/wordml" xmlns:w15="http://schemas.microsoft.com/office/word/2012/wordml" xmlns:w16cid="http://schemas.microsoft.com/office/word/2016/wordml/cid" xmlns:w16se="http://schemas.microsoft.com/office/word/2015/wordml/symex" xmlns:wpg="http://schemas.microsoft.com/office/word/2010/wordprocessingGroup" xmlns:wpi="http://schemas.microsoft.com/office/word/2010/wordprocessingInk" xmlns:wne="http://schemas.microsoft.com/office/word/2006/wordml" xmlns:wps="http://schemas.microsoft.com/office/word/2010/wordprocessingShape" mc:Ignorable="w14 w15 w16se w16cid wp14">
+<w:footnotes xmlns:wpc="http://schemas.microsoft.com/office/word/2010/wordprocessingCanvas" xmlns:cx="http://schemas.microsoft.com/office/drawing/2014/chartex" xmlns:cx1="http://schemas.microsoft.com/office/drawing/2015/9/8/chartex" xmlns:cx2="http://schemas.microsoft.com/office/drawing/2015/10/21/chartex" xmlns:cx3="http://schemas.microsoft.com/office/drawing/2016/5/9/chartex" xmlns:cx4="http://schemas.microsoft.com/office/drawing/2016/5/10/chartex" xmlns:cx5="http://schemas.microsoft.com/office/drawing/2016/5/11/chartex" xmlns:cx6="http://schemas.microsoft.com/office/drawing/2016/5/12/chartex" xmlns:cx7="http://schemas.microsoft.com/office/drawing/2016/5/13/chartex" xmlns:cx8="http://schemas.microsoft.com/office/drawing/2016/5/14/chartex" xmlns:mc="http://schemas.openxmlformats.org/markup-compatibility/2006" xmlns:aink="http://schemas.microsoft.com/office/drawing/2016/ink" xmlns:am3d="http://schemas.microsoft.com/office/drawing/2017/model3d" xmlns:o="urn:schemas-microsoft-com:office:office" xmlns:r="http://schemas.openxmlformats.org/officeDocument/2006/relationships" xmlns:m="http://schemas.openxmlformats.org/officeDocument/2006/math" xmlns:v="urn:schemas-microsoft-com:vml" xmlns:wp14="http://schemas.microsoft.com/office/word/2010/wordprocessingDrawing" xmlns:wp="http://schemas.openxmlformats.org/drawingml/2006/wordprocessingDrawing" xmlns:w10="urn:schemas-microsoft-com:office:word" xmlns:w="http://schemas.openxmlformats.org/wordprocessingml/2006/main" xmlns:w14="http://schemas.microsoft.com/office/word/2010/wordml" xmlns:w15="http://schemas.microsoft.com/office/word/2012/wordml" xmlns:w16cex="http://schemas.microsoft.com/office/word/2018/wordml/cex" xmlns:w16cid="http://schemas.microsoft.com/office/word/2016/wordml/cid" xmlns:w16="http://schemas.microsoft.com/office/word/2018/wordml" xmlns:w16se="http://schemas.microsoft.com/office/word/2015/wordml/symex" xmlns:wpg="http://schemas.microsoft.com/office/word/2010/wordprocessingGroup" xmlns:wpi="http://schemas.microsoft.com/office/word/2010/wordprocessingInk" xmlns:wne="http://schemas.microsoft.com/office/word/2006/wordml" xmlns:wps="http://schemas.microsoft.com/office/word/2010/wordprocessingShape" mc:Ignorable="w14 w15 w16se w16cid w16 w16cex wp14">
   <w:footnote w:type="separator" w:id="-1">
     <w:p>
       <w:pPr>
@@ -6088,7 +6340,7 @@
 </file>
 
 <file path=word/numbering.xml><?xml version="1.0" encoding="utf-8"?>
-<w:numbering xmlns:wpc="http://schemas.microsoft.com/office/word/2010/wordprocessingCanvas" xmlns:cx="http://schemas.microsoft.com/office/drawing/2014/chartex" xmlns:cx1="http://schemas.microsoft.com/office/drawing/2015/9/8/chartex" xmlns:cx2="http://schemas.microsoft.com/office/drawing/2015/10/21/chartex" xmlns:cx3="http://schemas.microsoft.com/office/drawing/2016/5/9/chartex" xmlns:cx4="http://schemas.microsoft.com/office/drawing/2016/5/10/chartex" xmlns:cx5="http://schemas.microsoft.com/office/drawing/2016/5/11/chartex" xmlns:cx6="http://schemas.microsoft.com/office/drawing/2016/5/12/chartex" xmlns:cx7="http://schemas.microsoft.com/office/drawing/2016/5/13/chartex" xmlns:cx8="http://schemas.microsoft.com/office/drawing/2016/5/14/chartex" xmlns:mc="http://schemas.openxmlformats.org/markup-compatibility/2006" xmlns:aink="http://schemas.microsoft.com/office/drawing/2016/ink" xmlns:am3d="http://schemas.microsoft.com/office/drawing/2017/model3d" xmlns:o="urn:schemas-microsoft-com:office:office" xmlns:r="http://schemas.openxmlformats.org/officeDocument/2006/relationships" xmlns:m="http://schemas.openxmlformats.org/officeDocument/2006/math" xmlns:v="urn:schemas-microsoft-com:vml" xmlns:wp14="http://schemas.microsoft.com/office/word/2010/wordprocessingDrawing" xmlns:wp="http://schemas.openxmlformats.org/drawingml/2006/wordprocessingDrawing" xmlns:w10="urn:schemas-microsoft-com:office:word" xmlns:w="http://schemas.openxmlformats.org/wordprocessingml/2006/main" xmlns:w14="http://schemas.microsoft.com/office/word/2010/wordml" xmlns:w15="http://schemas.microsoft.com/office/word/2012/wordml" xmlns:w16cid="http://schemas.microsoft.com/office/word/2016/wordml/cid" xmlns:w16se="http://schemas.microsoft.com/office/word/2015/wordml/symex" xmlns:wpg="http://schemas.microsoft.com/office/word/2010/wordprocessingGroup" xmlns:wpi="http://schemas.microsoft.com/office/word/2010/wordprocessingInk" xmlns:wne="http://schemas.microsoft.com/office/word/2006/wordml" xmlns:wps="http://schemas.microsoft.com/office/word/2010/wordprocessingShape" mc:Ignorable="w14 w15 w16se w16cid wp14">
+<w:numbering xmlns:wpc="http://schemas.microsoft.com/office/word/2010/wordprocessingCanvas" xmlns:cx="http://schemas.microsoft.com/office/drawing/2014/chartex" xmlns:cx1="http://schemas.microsoft.com/office/drawing/2015/9/8/chartex" xmlns:cx2="http://schemas.microsoft.com/office/drawing/2015/10/21/chartex" xmlns:cx3="http://schemas.microsoft.com/office/drawing/2016/5/9/chartex" xmlns:cx4="http://schemas.microsoft.com/office/drawing/2016/5/10/chartex" xmlns:cx5="http://schemas.microsoft.com/office/drawing/2016/5/11/chartex" xmlns:cx6="http://schemas.microsoft.com/office/drawing/2016/5/12/chartex" xmlns:cx7="http://schemas.microsoft.com/office/drawing/2016/5/13/chartex" xmlns:cx8="http://schemas.microsoft.com/office/drawing/2016/5/14/chartex" xmlns:mc="http://schemas.openxmlformats.org/markup-compatibility/2006" xmlns:aink="http://schemas.microsoft.com/office/drawing/2016/ink" xmlns:am3d="http://schemas.microsoft.com/office/drawing/2017/model3d" xmlns:o="urn:schemas-microsoft-com:office:office" xmlns:r="http://schemas.openxmlformats.org/officeDocument/2006/relationships" xmlns:m="http://schemas.openxmlformats.org/officeDocument/2006/math" xmlns:v="urn:schemas-microsoft-com:vml" xmlns:wp14="http://schemas.microsoft.com/office/word/2010/wordprocessingDrawing" xmlns:wp="http://schemas.openxmlformats.org/drawingml/2006/wordprocessingDrawing" xmlns:w10="urn:schemas-microsoft-com:office:word" xmlns:w="http://schemas.openxmlformats.org/wordprocessingml/2006/main" xmlns:w14="http://schemas.microsoft.com/office/word/2010/wordml" xmlns:w15="http://schemas.microsoft.com/office/word/2012/wordml" xmlns:w16cex="http://schemas.microsoft.com/office/word/2018/wordml/cex" xmlns:w16cid="http://schemas.microsoft.com/office/word/2016/wordml/cid" xmlns:w16="http://schemas.microsoft.com/office/word/2018/wordml" xmlns:w16se="http://schemas.microsoft.com/office/word/2015/wordml/symex" xmlns:wpg="http://schemas.microsoft.com/office/word/2010/wordprocessingGroup" xmlns:wpi="http://schemas.microsoft.com/office/word/2010/wordprocessingInk" xmlns:wne="http://schemas.microsoft.com/office/word/2006/wordml" xmlns:wps="http://schemas.microsoft.com/office/word/2010/wordprocessingShape" mc:Ignorable="w14 w15 w16se w16cid w16 w16cex wp14">
   <w:abstractNum w:abstractNumId="0" w15:restartNumberingAfterBreak="0">
     <w:nsid w:val="FFFFFF7C"/>
     <w:multiLevelType w:val="singleLevel"/>
@@ -6546,6 +6798,95 @@
     </w:lvl>
   </w:abstractNum>
   <w:abstractNum w:abstractNumId="13" w15:restartNumberingAfterBreak="0">
+    <w:nsid w:val="1487258E"/>
+    <w:multiLevelType w:val="hybridMultilevel"/>
+    <w:tmpl w:val="6F243F12"/>
+    <w:lvl w:ilvl="0" w:tplc="04090017">
+      <w:start w:val="1"/>
+      <w:numFmt w:val="lowerLetter"/>
+      <w:lvlText w:val="%1)"/>
+      <w:lvlJc w:val="left"/>
+      <w:pPr>
+        <w:ind w:left="720" w:hanging="360"/>
+      </w:pPr>
+      <w:rPr>
+        <w:rFonts w:hint="default"/>
+      </w:rPr>
+    </w:lvl>
+    <w:lvl w:ilvl="1" w:tplc="04090019" w:tentative="1">
+      <w:start w:val="1"/>
+      <w:numFmt w:val="lowerLetter"/>
+      <w:lvlText w:val="%2."/>
+      <w:lvlJc w:val="left"/>
+      <w:pPr>
+        <w:ind w:left="1440" w:hanging="360"/>
+      </w:pPr>
+    </w:lvl>
+    <w:lvl w:ilvl="2" w:tplc="0409001B" w:tentative="1">
+      <w:start w:val="1"/>
+      <w:numFmt w:val="lowerRoman"/>
+      <w:lvlText w:val="%3."/>
+      <w:lvlJc w:val="right"/>
+      <w:pPr>
+        <w:ind w:left="2160" w:hanging="180"/>
+      </w:pPr>
+    </w:lvl>
+    <w:lvl w:ilvl="3" w:tplc="0409000F" w:tentative="1">
+      <w:start w:val="1"/>
+      <w:numFmt w:val="decimal"/>
+      <w:lvlText w:val="%4."/>
+      <w:lvlJc w:val="left"/>
+      <w:pPr>
+        <w:ind w:left="2880" w:hanging="360"/>
+      </w:pPr>
+    </w:lvl>
+    <w:lvl w:ilvl="4" w:tplc="04090019" w:tentative="1">
+      <w:start w:val="1"/>
+      <w:numFmt w:val="lowerLetter"/>
+      <w:lvlText w:val="%5."/>
+      <w:lvlJc w:val="left"/>
+      <w:pPr>
+        <w:ind w:left="3600" w:hanging="360"/>
+      </w:pPr>
+    </w:lvl>
+    <w:lvl w:ilvl="5" w:tplc="0409001B" w:tentative="1">
+      <w:start w:val="1"/>
+      <w:numFmt w:val="lowerRoman"/>
+      <w:lvlText w:val="%6."/>
+      <w:lvlJc w:val="right"/>
+      <w:pPr>
+        <w:ind w:left="4320" w:hanging="180"/>
+      </w:pPr>
+    </w:lvl>
+    <w:lvl w:ilvl="6" w:tplc="0409000F" w:tentative="1">
+      <w:start w:val="1"/>
+      <w:numFmt w:val="decimal"/>
+      <w:lvlText w:val="%7."/>
+      <w:lvlJc w:val="left"/>
+      <w:pPr>
+        <w:ind w:left="5040" w:hanging="360"/>
+      </w:pPr>
+    </w:lvl>
+    <w:lvl w:ilvl="7" w:tplc="04090019" w:tentative="1">
+      <w:start w:val="1"/>
+      <w:numFmt w:val="lowerLetter"/>
+      <w:lvlText w:val="%8."/>
+      <w:lvlJc w:val="left"/>
+      <w:pPr>
+        <w:ind w:left="5760" w:hanging="360"/>
+      </w:pPr>
+    </w:lvl>
+    <w:lvl w:ilvl="8" w:tplc="0409001B" w:tentative="1">
+      <w:start w:val="1"/>
+      <w:numFmt w:val="lowerRoman"/>
+      <w:lvlText w:val="%9."/>
+      <w:lvlJc w:val="right"/>
+      <w:pPr>
+        <w:ind w:left="6480" w:hanging="180"/>
+      </w:pPr>
+    </w:lvl>
+  </w:abstractNum>
+  <w:abstractNum w:abstractNumId="14" w15:restartNumberingAfterBreak="0">
     <w:nsid w:val="33ED36CE"/>
     <w:multiLevelType w:val="multilevel"/>
     <w:tmpl w:val="0409001D"/>
@@ -6631,7 +6972,7 @@
       </w:pPr>
     </w:lvl>
   </w:abstractNum>
-  <w:abstractNum w:abstractNumId="14" w15:restartNumberingAfterBreak="0">
+  <w:abstractNum w:abstractNumId="15" w15:restartNumberingAfterBreak="0">
     <w:nsid w:val="4F787987"/>
     <w:multiLevelType w:val="multilevel"/>
     <w:tmpl w:val="DBDC0512"/>
@@ -6757,7 +7098,96 @@
       </w:rPr>
     </w:lvl>
   </w:abstractNum>
-  <w:abstractNum w:abstractNumId="15" w15:restartNumberingAfterBreak="0">
+  <w:abstractNum w:abstractNumId="16" w15:restartNumberingAfterBreak="0">
+    <w:nsid w:val="56DD1305"/>
+    <w:multiLevelType w:val="hybridMultilevel"/>
+    <w:tmpl w:val="88E66884"/>
+    <w:lvl w:ilvl="0" w:tplc="712645D0">
+      <w:start w:val="1"/>
+      <w:numFmt w:val="decimal"/>
+      <w:lvlText w:val="%1)"/>
+      <w:lvlJc w:val="left"/>
+      <w:pPr>
+        <w:ind w:left="1080" w:hanging="360"/>
+      </w:pPr>
+      <w:rPr>
+        <w:rFonts w:hint="default"/>
+      </w:rPr>
+    </w:lvl>
+    <w:lvl w:ilvl="1" w:tplc="04090019" w:tentative="1">
+      <w:start w:val="1"/>
+      <w:numFmt w:val="lowerLetter"/>
+      <w:lvlText w:val="%2."/>
+      <w:lvlJc w:val="left"/>
+      <w:pPr>
+        <w:ind w:left="1800" w:hanging="360"/>
+      </w:pPr>
+    </w:lvl>
+    <w:lvl w:ilvl="2" w:tplc="0409001B" w:tentative="1">
+      <w:start w:val="1"/>
+      <w:numFmt w:val="lowerRoman"/>
+      <w:lvlText w:val="%3."/>
+      <w:lvlJc w:val="right"/>
+      <w:pPr>
+        <w:ind w:left="2520" w:hanging="180"/>
+      </w:pPr>
+    </w:lvl>
+    <w:lvl w:ilvl="3" w:tplc="0409000F" w:tentative="1">
+      <w:start w:val="1"/>
+      <w:numFmt w:val="decimal"/>
+      <w:lvlText w:val="%4."/>
+      <w:lvlJc w:val="left"/>
+      <w:pPr>
+        <w:ind w:left="3240" w:hanging="360"/>
+      </w:pPr>
+    </w:lvl>
+    <w:lvl w:ilvl="4" w:tplc="04090019" w:tentative="1">
+      <w:start w:val="1"/>
+      <w:numFmt w:val="lowerLetter"/>
+      <w:lvlText w:val="%5."/>
+      <w:lvlJc w:val="left"/>
+      <w:pPr>
+        <w:ind w:left="3960" w:hanging="360"/>
+      </w:pPr>
+    </w:lvl>
+    <w:lvl w:ilvl="5" w:tplc="0409001B" w:tentative="1">
+      <w:start w:val="1"/>
+      <w:numFmt w:val="lowerRoman"/>
+      <w:lvlText w:val="%6."/>
+      <w:lvlJc w:val="right"/>
+      <w:pPr>
+        <w:ind w:left="4680" w:hanging="180"/>
+      </w:pPr>
+    </w:lvl>
+    <w:lvl w:ilvl="6" w:tplc="0409000F" w:tentative="1">
+      <w:start w:val="1"/>
+      <w:numFmt w:val="decimal"/>
+      <w:lvlText w:val="%7."/>
+      <w:lvlJc w:val="left"/>
+      <w:pPr>
+        <w:ind w:left="5400" w:hanging="360"/>
+      </w:pPr>
+    </w:lvl>
+    <w:lvl w:ilvl="7" w:tplc="04090019" w:tentative="1">
+      <w:start w:val="1"/>
+      <w:numFmt w:val="lowerLetter"/>
+      <w:lvlText w:val="%8."/>
+      <w:lvlJc w:val="left"/>
+      <w:pPr>
+        <w:ind w:left="6120" w:hanging="360"/>
+      </w:pPr>
+    </w:lvl>
+    <w:lvl w:ilvl="8" w:tplc="0409001B" w:tentative="1">
+      <w:start w:val="1"/>
+      <w:numFmt w:val="lowerRoman"/>
+      <w:lvlText w:val="%9."/>
+      <w:lvlJc w:val="right"/>
+      <w:pPr>
+        <w:ind w:left="6840" w:hanging="180"/>
+      </w:pPr>
+    </w:lvl>
+  </w:abstractNum>
+  <w:abstractNum w:abstractNumId="17" w15:restartNumberingAfterBreak="0">
     <w:nsid w:val="657E5D71"/>
     <w:multiLevelType w:val="multilevel"/>
     <w:tmpl w:val="5F92E4C4"/>
@@ -6887,10 +7317,10 @@
     <w:abstractNumId w:val="9"/>
   </w:num>
   <w:num w:numId="2">
-    <w:abstractNumId w:val="15"/>
+    <w:abstractNumId w:val="17"/>
   </w:num>
   <w:num w:numId="3">
-    <w:abstractNumId w:val="15"/>
+    <w:abstractNumId w:val="17"/>
     <w:lvlOverride w:ilvl="0">
       <w:startOverride w:val="1"/>
     </w:lvlOverride>
@@ -6926,7 +7356,7 @@
     <w:abstractNumId w:val="0"/>
   </w:num>
   <w:num w:numId="14">
-    <w:abstractNumId w:val="15"/>
+    <w:abstractNumId w:val="17"/>
     <w:lvlOverride w:ilvl="0">
       <w:startOverride w:val="1"/>
     </w:lvlOverride>
@@ -6956,7 +7386,7 @@
     </w:lvlOverride>
   </w:num>
   <w:num w:numId="15">
-    <w:abstractNumId w:val="14"/>
+    <w:abstractNumId w:val="15"/>
   </w:num>
   <w:num w:numId="16">
     <w:abstractNumId w:val="11"/>
@@ -6965,13 +7395,19 @@
     <w:abstractNumId w:val="12"/>
   </w:num>
   <w:num w:numId="18">
+    <w:abstractNumId w:val="14"/>
+  </w:num>
+  <w:num w:numId="19">
+    <w:abstractNumId w:val="16"/>
+  </w:num>
+  <w:num w:numId="20">
     <w:abstractNumId w:val="13"/>
   </w:num>
 </w:numbering>
 </file>
 
 <file path=word/styles.xml><?xml version="1.0" encoding="utf-8"?>
-<w:styles xmlns:mc="http://schemas.openxmlformats.org/markup-compatibility/2006" xmlns:r="http://schemas.openxmlformats.org/officeDocument/2006/relationships" xmlns:w="http://schemas.openxmlformats.org/wordprocessingml/2006/main" xmlns:w14="http://schemas.microsoft.com/office/word/2010/wordml" xmlns:w15="http://schemas.microsoft.com/office/word/2012/wordml" xmlns:w16cid="http://schemas.microsoft.com/office/word/2016/wordml/cid" xmlns:w16se="http://schemas.microsoft.com/office/word/2015/wordml/symex" mc:Ignorable="w14 w15 w16se w16cid">
+<w:styles xmlns:mc="http://schemas.openxmlformats.org/markup-compatibility/2006" xmlns:r="http://schemas.openxmlformats.org/officeDocument/2006/relationships" xmlns:w="http://schemas.openxmlformats.org/wordprocessingml/2006/main" xmlns:w14="http://schemas.microsoft.com/office/word/2010/wordml" xmlns:w15="http://schemas.microsoft.com/office/word/2012/wordml" xmlns:w16cex="http://schemas.microsoft.com/office/word/2018/wordml/cex" xmlns:w16cid="http://schemas.microsoft.com/office/word/2016/wordml/cid" xmlns:w16="http://schemas.microsoft.com/office/word/2018/wordml" xmlns:w16se="http://schemas.microsoft.com/office/word/2015/wordml/symex" mc:Ignorable="w14 w15 w16se w16cid w16 w16cex">
   <w:docDefaults>
     <w:rPrDefault>
       <w:rPr>
@@ -7094,6 +7530,7 @@
     <w:lsdException w:name="HTML Sample" w:semiHidden="1" w:unhideWhenUsed="1"/>
     <w:lsdException w:name="HTML Typewriter" w:semiHidden="1" w:unhideWhenUsed="1"/>
     <w:lsdException w:name="HTML Variable" w:semiHidden="1" w:unhideWhenUsed="1"/>
+    <w:lsdException w:name="Normal Table" w:semiHidden="1" w:unhideWhenUsed="1"/>
     <w:lsdException w:name="annotation subject" w:semiHidden="1" w:unhideWhenUsed="1"/>
     <w:lsdException w:name="No List" w:semiHidden="1" w:unhideWhenUsed="1"/>
     <w:lsdException w:name="Outline List 1" w:semiHidden="1" w:unhideWhenUsed="1"/>
@@ -7140,8 +7577,10 @@
     <w:lsdException w:name="Table Subtle 2" w:semiHidden="1" w:unhideWhenUsed="1"/>
     <w:lsdException w:name="Table Web 1" w:semiHidden="1" w:unhideWhenUsed="1"/>
     <w:lsdException w:name="Table Web 2" w:semiHidden="1" w:unhideWhenUsed="1"/>
+    <w:lsdException w:name="Table Web 3" w:semiHidden="1" w:unhideWhenUsed="1"/>
     <w:lsdException w:name="Balloon Text" w:semiHidden="1" w:unhideWhenUsed="1"/>
     <w:lsdException w:name="Table Grid" w:uiPriority="39"/>
+    <w:lsdException w:name="Table Theme" w:semiHidden="1" w:unhideWhenUsed="1"/>
     <w:lsdException w:name="Placeholder Text" w:semiHidden="1"/>
     <w:lsdException w:name="No Spacing" w:semiHidden="1" w:uiPriority="36" w:unhideWhenUsed="1" w:qFormat="1"/>
     <w:lsdException w:name="Light Shading" w:uiPriority="60"/>
@@ -8181,7 +8620,7 @@
 </file>
 
 <file path=word/glossary/document.xml><?xml version="1.0" encoding="utf-8"?>
-<w:glossaryDocument xmlns:wpc="http://schemas.microsoft.com/office/word/2010/wordprocessingCanvas" xmlns:cx="http://schemas.microsoft.com/office/drawing/2014/chartex" xmlns:cx1="http://schemas.microsoft.com/office/drawing/2015/9/8/chartex" xmlns:cx2="http://schemas.microsoft.com/office/drawing/2015/10/21/chartex" xmlns:cx3="http://schemas.microsoft.com/office/drawing/2016/5/9/chartex" xmlns:cx4="http://schemas.microsoft.com/office/drawing/2016/5/10/chartex" xmlns:cx5="http://schemas.microsoft.com/office/drawing/2016/5/11/chartex" xmlns:cx6="http://schemas.microsoft.com/office/drawing/2016/5/12/chartex" xmlns:cx7="http://schemas.microsoft.com/office/drawing/2016/5/13/chartex" xmlns:cx8="http://schemas.microsoft.com/office/drawing/2016/5/14/chartex" xmlns:mc="http://schemas.openxmlformats.org/markup-compatibility/2006" xmlns:aink="http://schemas.microsoft.com/office/drawing/2016/ink" xmlns:am3d="http://schemas.microsoft.com/office/drawing/2017/model3d" xmlns:o="urn:schemas-microsoft-com:office:office" xmlns:r="http://schemas.openxmlformats.org/officeDocument/2006/relationships" xmlns:m="http://schemas.openxmlformats.org/officeDocument/2006/math" xmlns:v="urn:schemas-microsoft-com:vml" xmlns:wp14="http://schemas.microsoft.com/office/word/2010/wordprocessingDrawing" xmlns:wp="http://schemas.openxmlformats.org/drawingml/2006/wordprocessingDrawing" xmlns:w10="urn:schemas-microsoft-com:office:word" xmlns:w="http://schemas.openxmlformats.org/wordprocessingml/2006/main" xmlns:w14="http://schemas.microsoft.com/office/word/2010/wordml" xmlns:w15="http://schemas.microsoft.com/office/word/2012/wordml" xmlns:w16cid="http://schemas.microsoft.com/office/word/2016/wordml/cid" xmlns:w16se="http://schemas.microsoft.com/office/word/2015/wordml/symex" xmlns:wpg="http://schemas.microsoft.com/office/word/2010/wordprocessingGroup" xmlns:wpi="http://schemas.microsoft.com/office/word/2010/wordprocessingInk" xmlns:wne="http://schemas.microsoft.com/office/word/2006/wordml" xmlns:wps="http://schemas.microsoft.com/office/word/2010/wordprocessingShape" mc:Ignorable="w14 w15 w16se w16cid wp14">
+<w:glossaryDocument xmlns:wpc="http://schemas.microsoft.com/office/word/2010/wordprocessingCanvas" xmlns:cx="http://schemas.microsoft.com/office/drawing/2014/chartex" xmlns:cx1="http://schemas.microsoft.com/office/drawing/2015/9/8/chartex" xmlns:cx2="http://schemas.microsoft.com/office/drawing/2015/10/21/chartex" xmlns:cx3="http://schemas.microsoft.com/office/drawing/2016/5/9/chartex" xmlns:cx4="http://schemas.microsoft.com/office/drawing/2016/5/10/chartex" xmlns:cx5="http://schemas.microsoft.com/office/drawing/2016/5/11/chartex" xmlns:cx6="http://schemas.microsoft.com/office/drawing/2016/5/12/chartex" xmlns:cx7="http://schemas.microsoft.com/office/drawing/2016/5/13/chartex" xmlns:cx8="http://schemas.microsoft.com/office/drawing/2016/5/14/chartex" xmlns:mc="http://schemas.openxmlformats.org/markup-compatibility/2006" xmlns:aink="http://schemas.microsoft.com/office/drawing/2016/ink" xmlns:am3d="http://schemas.microsoft.com/office/drawing/2017/model3d" xmlns:o="urn:schemas-microsoft-com:office:office" xmlns:r="http://schemas.openxmlformats.org/officeDocument/2006/relationships" xmlns:m="http://schemas.openxmlformats.org/officeDocument/2006/math" xmlns:v="urn:schemas-microsoft-com:vml" xmlns:wp14="http://schemas.microsoft.com/office/word/2010/wordprocessingDrawing" xmlns:wp="http://schemas.openxmlformats.org/drawingml/2006/wordprocessingDrawing" xmlns:w10="urn:schemas-microsoft-com:office:word" xmlns:w="http://schemas.openxmlformats.org/wordprocessingml/2006/main" xmlns:w14="http://schemas.microsoft.com/office/word/2010/wordml" xmlns:w15="http://schemas.microsoft.com/office/word/2012/wordml" xmlns:w16cex="http://schemas.microsoft.com/office/word/2018/wordml/cex" xmlns:w16cid="http://schemas.microsoft.com/office/word/2016/wordml/cid" xmlns:w16="http://schemas.microsoft.com/office/word/2018/wordml" xmlns:w16se="http://schemas.microsoft.com/office/word/2015/wordml/symex" xmlns:wpg="http://schemas.microsoft.com/office/word/2010/wordprocessingGroup" xmlns:wpi="http://schemas.microsoft.com/office/word/2010/wordprocessingInk" xmlns:wne="http://schemas.microsoft.com/office/word/2006/wordml" xmlns:wps="http://schemas.microsoft.com/office/word/2010/wordprocessingShape" mc:Ignorable="w14 w15 w16se w16cid w16 w16cex wp14">
   <w:docParts>
     <w:docPart>
       <w:docPartPr>
@@ -8656,7 +9095,7 @@
 </file>
 
 <file path=word/glossary/fontTable.xml><?xml version="1.0" encoding="utf-8"?>
-<w:fonts xmlns:mc="http://schemas.openxmlformats.org/markup-compatibility/2006" xmlns:r="http://schemas.openxmlformats.org/officeDocument/2006/relationships" xmlns:w="http://schemas.openxmlformats.org/wordprocessingml/2006/main" xmlns:w14="http://schemas.microsoft.com/office/word/2010/wordml" xmlns:w15="http://schemas.microsoft.com/office/word/2012/wordml" xmlns:w16cid="http://schemas.microsoft.com/office/word/2016/wordml/cid" xmlns:w16se="http://schemas.microsoft.com/office/word/2015/wordml/symex" mc:Ignorable="w14 w15 w16se w16cid">
+<w:fonts xmlns:mc="http://schemas.openxmlformats.org/markup-compatibility/2006" xmlns:r="http://schemas.openxmlformats.org/officeDocument/2006/relationships" xmlns:w="http://schemas.openxmlformats.org/wordprocessingml/2006/main" xmlns:w14="http://schemas.microsoft.com/office/word/2010/wordml" xmlns:w15="http://schemas.microsoft.com/office/word/2012/wordml" xmlns:w16cex="http://schemas.microsoft.com/office/word/2018/wordml/cex" xmlns:w16cid="http://schemas.microsoft.com/office/word/2016/wordml/cid" xmlns:w16="http://schemas.microsoft.com/office/word/2018/wordml" xmlns:w16se="http://schemas.microsoft.com/office/word/2015/wordml/symex" mc:Ignorable="w14 w15 w16se w16cid w16 w16cex">
   <w:font w:name="Symbol">
     <w:panose1 w:val="05050102010706020507"/>
     <w:charset w:val="02"/>
@@ -8699,12 +9138,36 @@
     <w:pitch w:val="variable"/>
     <w:sig w:usb0="A00002AF" w:usb1="400078FB" w:usb2="00000000" w:usb3="00000000" w:csb0="0000009F" w:csb1="00000000"/>
   </w:font>
+  <w:font w:name="YouYuan">
+    <w:altName w:val="幼圆"/>
+    <w:panose1 w:val="00000000000000000000"/>
+    <w:charset w:val="86"/>
+    <w:family w:val="roman"/>
+    <w:notTrueType/>
+    <w:pitch w:val="default"/>
+  </w:font>
   <w:font w:name="Calibri">
     <w:panose1 w:val="020F0502020204030204"/>
     <w:charset w:val="00"/>
     <w:family w:val="swiss"/>
     <w:pitch w:val="variable"/>
     <w:sig w:usb0="E4002EFF" w:usb1="C000247B" w:usb2="00000009" w:usb3="00000000" w:csb0="000001FF" w:csb1="00000000"/>
+  </w:font>
+  <w:font w:name="DengXian">
+    <w:altName w:val="等线"/>
+    <w:panose1 w:val="02010600030101010101"/>
+    <w:charset w:val="86"/>
+    <w:family w:val="auto"/>
+    <w:pitch w:val="variable"/>
+    <w:sig w:usb0="A00002BF" w:usb1="38CF7CFA" w:usb2="00000016" w:usb3="00000000" w:csb0="0004000F" w:csb1="00000000"/>
+  </w:font>
+  <w:font w:name="DengXian Light">
+    <w:altName w:val="等线 Light"/>
+    <w:panose1 w:val="02010600030101010101"/>
+    <w:charset w:val="86"/>
+    <w:family w:val="auto"/>
+    <w:pitch w:val="variable"/>
+    <w:sig w:usb0="A00002BF" w:usb1="38CF7CFA" w:usb2="00000016" w:usb3="00000000" w:csb0="0004000F" w:csb1="00000000"/>
   </w:font>
   <w:font w:name="Calibri Light">
     <w:panose1 w:val="020F0302020204030204"/>
@@ -8717,7 +9180,7 @@
 </file>
 
 <file path=word/glossary/settings.xml><?xml version="1.0" encoding="utf-8"?>
-<w:settings xmlns:mc="http://schemas.openxmlformats.org/markup-compatibility/2006" xmlns:o="urn:schemas-microsoft-com:office:office" xmlns:r="http://schemas.openxmlformats.org/officeDocument/2006/relationships" xmlns:m="http://schemas.openxmlformats.org/officeDocument/2006/math" xmlns:v="urn:schemas-microsoft-com:vml" xmlns:w10="urn:schemas-microsoft-com:office:word" xmlns:w="http://schemas.openxmlformats.org/wordprocessingml/2006/main" xmlns:w14="http://schemas.microsoft.com/office/word/2010/wordml" xmlns:w15="http://schemas.microsoft.com/office/word/2012/wordml" xmlns:w16cid="http://schemas.microsoft.com/office/word/2016/wordml/cid" xmlns:w16se="http://schemas.microsoft.com/office/word/2015/wordml/symex" xmlns:sl="http://schemas.openxmlformats.org/schemaLibrary/2006/main" mc:Ignorable="w14 w15 w16se w16cid">
+<w:settings xmlns:mc="http://schemas.openxmlformats.org/markup-compatibility/2006" xmlns:o="urn:schemas-microsoft-com:office:office" xmlns:r="http://schemas.openxmlformats.org/officeDocument/2006/relationships" xmlns:m="http://schemas.openxmlformats.org/officeDocument/2006/math" xmlns:v="urn:schemas-microsoft-com:vml" xmlns:w10="urn:schemas-microsoft-com:office:word" xmlns:w="http://schemas.openxmlformats.org/wordprocessingml/2006/main" xmlns:w14="http://schemas.microsoft.com/office/word/2010/wordml" xmlns:w15="http://schemas.microsoft.com/office/word/2012/wordml" xmlns:w16cex="http://schemas.microsoft.com/office/word/2018/wordml/cex" xmlns:w16cid="http://schemas.microsoft.com/office/word/2016/wordml/cid" xmlns:w16="http://schemas.microsoft.com/office/word/2018/wordml" xmlns:w16se="http://schemas.microsoft.com/office/word/2015/wordml/symex" xmlns:sl="http://schemas.openxmlformats.org/schemaLibrary/2006/main" mc:Ignorable="w14 w15 w16se w16cid w16 w16cex">
   <w:view w:val="normal"/>
   <w:defaultTabStop w:val="720"/>
   <w:characterSpacingControl w:val="doNotCompress"/>
@@ -8730,6 +9193,13 @@
     <w:compatSetting w:name="differentiateMultirowTableHeaders" w:uri="http://schemas.microsoft.com/office/word" w:val="1"/>
     <w:compatSetting w:name="useWord2013TrackBottomHyphenation" w:uri="http://schemas.microsoft.com/office/word" w:val="0"/>
   </w:compat>
+  <w:rsids>
+    <w:rsidRoot w:val="007244C4"/>
+    <w:rsid w:val="004A636E"/>
+    <w:rsid w:val="007244C4"/>
+    <w:rsid w:val="008F68E0"/>
+    <w:rsid w:val="00E050E4"/>
+  </w:rsids>
   <m:mathPr>
     <m:mathFont m:val="Cambria Math"/>
     <m:brkBin m:val="before"/>
@@ -8743,7 +9213,7 @@
     <m:intLim m:val="subSup"/>
     <m:naryLim m:val="undOvr"/>
   </m:mathPr>
-  <w:themeFontLang w:val="en-US"/>
+  <w:themeFontLang w:val="en-US" w:eastAsia="zh-CN"/>
   <w:clrSchemeMapping w:bg1="light1" w:t1="dark1" w:bg2="light2" w:t2="dark2" w:accent1="accent1" w:accent2="accent2" w:accent3="accent3" w:accent4="accent4" w:accent5="accent5" w:accent6="accent6" w:hyperlink="hyperlink" w:followedHyperlink="followedHyperlink"/>
   <w:decimalSymbol w:val="."/>
   <w:listSeparator w:val=","/>
@@ -8752,7 +9222,7 @@
 </file>
 
 <file path=word/glossary/styles.xml><?xml version="1.0" encoding="utf-8"?>
-<w:styles xmlns:mc="http://schemas.openxmlformats.org/markup-compatibility/2006" xmlns:r="http://schemas.openxmlformats.org/officeDocument/2006/relationships" xmlns:w="http://schemas.openxmlformats.org/wordprocessingml/2006/main" xmlns:w14="http://schemas.microsoft.com/office/word/2010/wordml" xmlns:w15="http://schemas.microsoft.com/office/word/2012/wordml" xmlns:w16cid="http://schemas.microsoft.com/office/word/2016/wordml/cid" xmlns:w16se="http://schemas.microsoft.com/office/word/2015/wordml/symex" mc:Ignorable="w14 w15 w16se w16cid">
+<w:styles xmlns:mc="http://schemas.openxmlformats.org/markup-compatibility/2006" xmlns:r="http://schemas.openxmlformats.org/officeDocument/2006/relationships" xmlns:w="http://schemas.openxmlformats.org/wordprocessingml/2006/main" xmlns:w14="http://schemas.microsoft.com/office/word/2010/wordml" xmlns:w15="http://schemas.microsoft.com/office/word/2012/wordml" xmlns:w16cex="http://schemas.microsoft.com/office/word/2018/wordml/cex" xmlns:w16cid="http://schemas.microsoft.com/office/word/2016/wordml/cid" xmlns:w16="http://schemas.microsoft.com/office/word/2018/wordml" xmlns:w16se="http://schemas.microsoft.com/office/word/2015/wordml/symex" mc:Ignorable="w14 w15 w16se w16cid w16 w16cex">
   <w:docDefaults>
     <w:rPrDefault>
       <w:rPr>
@@ -9295,7 +9765,7 @@
 </file>
 
 <file path=word/glossary/webSettings.xml><?xml version="1.0" encoding="utf-8"?>
-<w:webSettings xmlns:mc="http://schemas.openxmlformats.org/markup-compatibility/2006" xmlns:r="http://schemas.openxmlformats.org/officeDocument/2006/relationships" xmlns:w="http://schemas.openxmlformats.org/wordprocessingml/2006/main" xmlns:w14="http://schemas.microsoft.com/office/word/2010/wordml" xmlns:w15="http://schemas.microsoft.com/office/word/2012/wordml" xmlns:w16cid="http://schemas.microsoft.com/office/word/2016/wordml/cid" xmlns:w16se="http://schemas.microsoft.com/office/word/2015/wordml/symex" mc:Ignorable="w14 w15 w16se w16cid">
+<w:webSettings xmlns:mc="http://schemas.openxmlformats.org/markup-compatibility/2006" xmlns:r="http://schemas.openxmlformats.org/officeDocument/2006/relationships" xmlns:w="http://schemas.openxmlformats.org/wordprocessingml/2006/main" xmlns:w14="http://schemas.microsoft.com/office/word/2010/wordml" xmlns:w15="http://schemas.microsoft.com/office/word/2012/wordml" xmlns:w16cex="http://schemas.microsoft.com/office/word/2018/wordml/cex" xmlns:w16cid="http://schemas.microsoft.com/office/word/2016/wordml/cid" xmlns:w16="http://schemas.microsoft.com/office/word/2018/wordml" xmlns:w16se="http://schemas.microsoft.com/office/word/2015/wordml/symex" mc:Ignorable="w14 w15 w16se w16cid w16 w16cex">
   <w:optimizeForBrowser/>
   <w:allowPNG/>
 </w:webSettings>

</xml_diff>

<commit_message>
Updated progress: done with stop loss hooking up;
</commit_message>
<xml_diff>
--- a/NT8/Doc/Quick parameters.docx
+++ b/NT8/Doc/Quick parameters.docx
@@ -2510,7 +2510,22 @@
             </w:pPr>
             <w:r>
               <w:lastRenderedPageBreak/>
-              <w:t xml:space="preserve">Automatic stopout – loss of the prior day’s low.  </w:t>
+              <w:t>Automatic stopout – loss of the prior day’s low</w:t>
+            </w:r>
+            <w:r>
+              <w:t>(</w:t>
+            </w:r>
+            <w:r>
+              <w:rPr>
+                <w:color w:val="FF0000"/>
+              </w:rPr>
+              <w:t>done</w:t>
+            </w:r>
+            <w:r>
+              <w:t>)</w:t>
+            </w:r>
+            <w:r>
+              <w:t xml:space="preserve">.  </w:t>
             </w:r>
             <w:r>
               <w:t xml:space="preserve">Alternate exit at 20 ticks below the </w:t>
@@ -2519,10 +2534,52 @@
               <w:t>5EMA</w:t>
             </w:r>
             <w:r>
-              <w:t xml:space="preserve">, or if the VWAP drops below the daily open, or if the </w:t>
-            </w:r>
-            <w:r>
-              <w:t>price loses the low of the measured sequence of n-5, n-4, n-3, n-2, n-1 before any of those.</w:t>
+              <w:t>(</w:t>
+            </w:r>
+            <w:r>
+              <w:rPr>
+                <w:color w:val="FF0000"/>
+              </w:rPr>
+              <w:t>done</w:t>
+            </w:r>
+            <w:r>
+              <w:t>)</w:t>
+            </w:r>
+            <w:r>
+              <w:t>, or if the VWAP drops below the daily open</w:t>
+            </w:r>
+            <w:r>
+              <w:t>(</w:t>
+            </w:r>
+            <w:r>
+              <w:rPr>
+                <w:color w:val="FF0000"/>
+              </w:rPr>
+              <w:t>done</w:t>
+            </w:r>
+            <w:r>
+              <w:t>)</w:t>
+            </w:r>
+            <w:r>
+              <w:t xml:space="preserve">, or if the </w:t>
+            </w:r>
+            <w:r>
+              <w:t>price loses the low of the measured sequence of n-5, n-4, n-3, n-2, n-1 before any of those</w:t>
+            </w:r>
+            <w:r>
+              <w:t>(</w:t>
+            </w:r>
+            <w:r>
+              <w:rPr>
+                <w:color w:val="FF0000"/>
+              </w:rPr>
+              <w:t>done</w:t>
+            </w:r>
+            <w:r>
+              <w:t>)</w:t>
+            </w:r>
+            <w:r>
+              <w:t>.</w:t>
             </w:r>
             <w:r>
               <w:t xml:space="preserve">  </w:t>
@@ -2693,6 +2750,9 @@
             </w:pPr>
             <w:r>
               <w:t>Open and close time: 8:30 am CT, 15:00 pm CT?</w:t>
+            </w:r>
+            <w:r>
+              <w:t xml:space="preserve"> Current 5:00 PM CT</w:t>
             </w:r>
           </w:p>
           <w:p>
@@ -9195,6 +9255,7 @@
   </w:compat>
   <w:rsids>
     <w:rsidRoot w:val="007244C4"/>
+    <w:rsid w:val="001212DA"/>
     <w:rsid w:val="004A636E"/>
     <w:rsid w:val="007244C4"/>
     <w:rsid w:val="008F68E0"/>

</xml_diff>

<commit_message>
Add tested result for StgProdTRT;
</commit_message>
<xml_diff>
--- a/NT8/Doc/Quick parameters.docx
+++ b/NT8/Doc/Quick parameters.docx
@@ -2445,6 +2445,18 @@
             <w:r>
               <w:t>]</w:t>
             </w:r>
+            <w:r>
+              <w:t>--(</w:t>
+            </w:r>
+            <w:r>
+              <w:rPr>
+                <w:color w:val="FF0000"/>
+              </w:rPr>
+              <w:t>done</w:t>
+            </w:r>
+            <w:r>
+              <w:t>)</w:t>
+            </w:r>
           </w:p>
           <w:p>
             <w:pPr>
@@ -2493,10 +2505,33 @@
               <w:rPr>
                 <w:color w:val="FF0000"/>
               </w:rPr>
-              <w:t>entry signal</w:t>
+              <w:t xml:space="preserve">entry </w:t>
+            </w:r>
+            <w:proofErr w:type="gramStart"/>
+            <w:r>
+              <w:rPr>
+                <w:color w:val="FF0000"/>
+              </w:rPr>
+              <w:t>signal</w:t>
             </w:r>
             <w:r>
               <w:t>]</w:t>
+            </w:r>
+            <w:r>
+              <w:t>--</w:t>
+            </w:r>
+            <w:proofErr w:type="gramEnd"/>
+            <w:r>
+              <w:t>(</w:t>
+            </w:r>
+            <w:r>
+              <w:rPr>
+                <w:color w:val="FF0000"/>
+              </w:rPr>
+              <w:t>done</w:t>
+            </w:r>
+            <w:r>
+              <w:t>)</w:t>
             </w:r>
           </w:p>
           <w:p>
@@ -2607,7 +2642,24 @@
               <w:cnfStyle w:val="000000000000" w:firstRow="0" w:lastRow="0" w:firstColumn="0" w:lastColumn="0" w:oddVBand="0" w:evenVBand="0" w:oddHBand="0" w:evenHBand="0" w:firstRowFirstColumn="0" w:firstRowLastColumn="0" w:lastRowFirstColumn="0" w:lastRowLastColumn="0"/>
             </w:pPr>
             <w:r>
-              <w:t>The reversal of this would be the short environment.</w:t>
+              <w:t xml:space="preserve">The reversal of this would be the short </w:t>
+            </w:r>
+            <w:proofErr w:type="gramStart"/>
+            <w:r>
+              <w:t>environment.</w:t>
+            </w:r>
+            <w:r>
+              <w:t>(</w:t>
+            </w:r>
+            <w:proofErr w:type="gramEnd"/>
+            <w:r>
+              <w:rPr>
+                <w:color w:val="FF0000"/>
+              </w:rPr>
+              <w:t>done</w:t>
+            </w:r>
+            <w:r>
+              <w:t>)</w:t>
             </w:r>
           </w:p>
           <w:p>
@@ -2779,6 +2831,32 @@
             </w:pPr>
             <w:r>
               <w:t>Gaps up/down definition?</w:t>
+            </w:r>
+          </w:p>
+          <w:p>
+            <w:pPr>
+              <w:pStyle w:val="TipText"/>
+              <w:numPr>
+                <w:ilvl w:val="0"/>
+                <w:numId w:val="19"/>
+              </w:numPr>
+              <w:cnfStyle w:val="000000000000" w:firstRow="0" w:lastRow="0" w:firstColumn="0" w:lastColumn="0" w:oddVBand="0" w:evenVBand="0" w:oddHBand="0" w:evenHBand="0" w:firstRowFirstColumn="0" w:firstRowLastColumn="0" w:lastRowFirstColumn="0" w:lastRowLastColumn="0"/>
+            </w:pPr>
+            <w:r>
+              <w:t>Scale in: what if it got stopped out or reach target before max position established?</w:t>
+            </w:r>
+          </w:p>
+          <w:p>
+            <w:pPr>
+              <w:pStyle w:val="TipText"/>
+              <w:numPr>
+                <w:ilvl w:val="0"/>
+                <w:numId w:val="19"/>
+              </w:numPr>
+              <w:cnfStyle w:val="000000000000" w:firstRow="0" w:lastRow="0" w:firstColumn="0" w:lastColumn="0" w:oddVBand="0" w:evenVBand="0" w:oddHBand="0" w:evenHBand="0" w:firstRowFirstColumn="0" w:firstRowLastColumn="0" w:lastRowFirstColumn="0" w:lastRowLastColumn="0"/>
+            </w:pPr>
+            <w:r>
+              <w:t>Ref bar for EMA offset stop loss, the entry bar or current bar?</w:t>
             </w:r>
           </w:p>
         </w:tc>
@@ -5147,7 +5225,6 @@
               <w:cnfStyle w:val="000000000000" w:firstRow="0" w:lastRow="0" w:firstColumn="0" w:lastColumn="0" w:oddVBand="0" w:evenVBand="0" w:oddHBand="0" w:evenHBand="0" w:firstRowFirstColumn="0" w:firstRowLastColumn="0" w:lastRowFirstColumn="0" w:lastRowLastColumn="0"/>
             </w:pPr>
             <w:r>
-              <w:lastRenderedPageBreak/>
               <w:t xml:space="preserve">Web API &amp; Website design and development: Web API, Data Input, Report, </w:t>
             </w:r>
             <w:proofErr w:type="spellStart"/>
@@ -9255,8 +9332,8 @@
   </w:compat>
   <w:rsids>
     <w:rsidRoot w:val="007244C4"/>
-    <w:rsid w:val="001212DA"/>
     <w:rsid w:val="004A636E"/>
+    <w:rsid w:val="004B1687"/>
     <w:rsid w:val="007244C4"/>
     <w:rsid w:val="008F68E0"/>
     <w:rsid w:val="00E050E4"/>

</xml_diff>